<commit_message>
Replace the test image with a smaller one.
</commit_message>
<xml_diff>
--- a/tests/other_workspace/tests/test2/saved/test2.docx
+++ b/tests/other_workspace/tests/test2/saved/test2.docx
@@ -386,14 +386,14 @@
       <w:r>
         <w:drawing>
           <wp:inline>
-            <wp:extent cx="2635250" cy="2635250"/>
+            <wp:extent cx="1219200" cy="1219200"/>
             <wp:effectExtent b="0" l="0" r="0" t="0"/>
             <wp:docPr descr="foo" title="bar" id="25" name="Picture"/>
             <a:graphic>
               <a:graphicData uri="http://schemas.openxmlformats.org/drawingml/2006/picture">
                 <pic:pic>
                   <pic:nvPicPr>
-                    <pic:cNvPr descr="tests/test2/image.png" id="26" name="Picture"/>
+                    <pic:cNvPr descr="tests/test2/image.jpg" id="26" name="Picture"/>
                     <pic:cNvPicPr>
                       <a:picLocks noChangeArrowheads="1" noChangeAspect="1"/>
                     </pic:cNvPicPr>
@@ -407,7 +407,7 @@
                   <pic:spPr bwMode="auto">
                     <a:xfrm>
                       <a:off x="0" y="0"/>
-                      <a:ext cx="2635250" cy="2635250"/>
+                      <a:ext cx="1219200" cy="1219200"/>
                     </a:xfrm>
                     <a:prstGeom prst="rect">
                       <a:avLst/>

</xml_diff>